<commit_message>
Skrevet litt i Prosjektbeskrivelsen
</commit_message>
<xml_diff>
--- a/Prosjektbeskrivelse.docx
+++ b/Prosjektbeskrivelse.docx
@@ -121,7 +121,7 @@
         <w:rPr>
           <w:lang w:val="nb-NO"/>
         </w:rPr>
-        <w:t>tittel</w:t>
+        <w:t>Musikkavisen tungrocken</w:t>
       </w:r>
     </w:p>
     <w:p>
@@ -134,7 +134,31 @@
         <w:rPr>
           <w:lang w:val="nb-NO"/>
         </w:rPr>
-        <w:t>Tekst</w:t>
+        <w:t xml:space="preserve">Gjennom faget </w:t>
+      </w:r>
+      <w:r>
+        <w:rPr>
+          <w:lang w:val="nb-NO"/>
+        </w:rPr>
+        <w:t>Datamodellering og databaseapplikasjoner</w:t>
+      </w:r>
+      <w:r>
+        <w:rPr>
+          <w:lang w:val="nb-NO"/>
+        </w:rPr>
+        <w:t xml:space="preserve"> i et tidligere semester, lagde vi som gruppeprosjekt et CMS (Content Management System) for en fiktiv musikkavis med navnet Tungrocken. I mangel på bedre og mer kreative ideer, så har vi tenkt å bygge denne </w:t>
+      </w:r>
+      <w:r>
+        <w:rPr>
+          <w:lang w:val="nb-NO"/>
+        </w:rPr>
+        <w:t xml:space="preserve">web-baserte nyhetstjenesten </w:t>
+      </w:r>
+      <w:r>
+        <w:rPr>
+          <w:lang w:val="nb-NO"/>
+        </w:rPr>
+        <w:t xml:space="preserve">om til en app-løsning, med tilhørende server for datahåndtering. </w:t>
       </w:r>
     </w:p>
     <w:p>
@@ -143,8 +167,115 @@
           <w:lang w:val="nb-NO"/>
         </w:rPr>
       </w:pPr>
+      <w:r>
+        <w:rPr>
+          <w:lang w:val="nb-NO"/>
+        </w:rPr>
+        <w:t>Vi vil forsøke å sette opp en REST-basert serverløsning ved hjelp av JAX-RS</w:t>
+      </w:r>
+      <w:r>
+        <w:rPr>
+          <w:lang w:val="nb-NO"/>
+        </w:rPr>
+        <w:t>.</w:t>
+      </w:r>
+    </w:p>
+    <w:p>
+      <w:pPr>
+        <w:rPr>
+          <w:lang w:val="nb-NO"/>
+        </w:rPr>
+      </w:pPr>
+      <w:r>
+        <w:rPr>
+          <w:lang w:val="nb-NO"/>
+        </w:rPr>
+        <w:t>App</w:t>
+      </w:r>
+      <w:r>
+        <w:rPr>
+          <w:lang w:val="nb-NO"/>
+        </w:rPr>
+        <w:t>´</w:t>
+      </w:r>
+      <w:r>
+        <w:rPr>
+          <w:lang w:val="nb-NO"/>
+        </w:rPr>
+        <w:t xml:space="preserve">en vil bli satt opp som en abonnement-tjeneste, der du må være en registrert bruker for å få tilgang til innholdet. </w:t>
+      </w:r>
+      <w:r>
+        <w:rPr>
+          <w:lang w:val="nb-NO"/>
+        </w:rPr>
+        <w:t>Om</w:t>
+      </w:r>
+      <w:r>
+        <w:rPr>
+          <w:lang w:val="nb-NO"/>
+        </w:rPr>
+        <w:t xml:space="preserve"> en bruker ikke er logget inn, vil et vindu for pålogging dukke opp. Der vil det også være mulig å klikke seg videre for registrering av ny bruker.</w:t>
+      </w:r>
+    </w:p>
+    <w:p>
+      <w:pPr>
+        <w:rPr>
+          <w:lang w:val="nb-NO"/>
+        </w:rPr>
+      </w:pPr>
+      <w:r>
+        <w:rPr>
+          <w:lang w:val="nb-NO"/>
+        </w:rPr>
+        <w:t>Når brukeren er innlogget, og har fått nødvendig tilgang</w:t>
+      </w:r>
+      <w:r>
+        <w:rPr>
+          <w:lang w:val="nb-NO"/>
+        </w:rPr>
+        <w:t>, vil hovedsiden dukke opp. Hovedsiden vil vise en liten smakebit av nyhetsartiklene, som det er mulig å klikke seg videre inn på for å få opp hele (altså som en vanlig nyhetsapp…)</w:t>
+      </w:r>
+    </w:p>
+    <w:p>
+      <w:pPr>
+        <w:rPr>
+          <w:lang w:val="nb-NO"/>
+        </w:rPr>
+      </w:pPr>
+      <w:r>
+        <w:rPr>
+          <w:lang w:val="nb-NO"/>
+        </w:rPr>
+        <w:t xml:space="preserve">Oppsettet i hovedsiden vil være slik at den nyeste artikkelen vil vise i større format enn de resterende, som vil bli listet opp kontinuerlig. </w:t>
+      </w:r>
+    </w:p>
+    <w:p>
+      <w:pPr>
+        <w:rPr>
+          <w:lang w:val="nb-NO"/>
+        </w:rPr>
+      </w:pPr>
+      <w:r>
+        <w:rPr>
+          <w:lang w:val="nb-NO"/>
+        </w:rPr>
+        <w:t xml:space="preserve">I utgangspunktet vil vi også lage til et kontrollpanel for administrator, som kan </w:t>
+      </w:r>
+      <w:r>
+        <w:rPr>
+          <w:lang w:val="nb-NO"/>
+        </w:rPr>
+        <w:t>legge til rette for redigering av brukere og innhold (legge til artikler, endre artikler, deaktivere artikler, endre brukere, deaktivere brukere).</w:t>
+      </w:r>
       <w:bookmarkStart w:id="0" w:name="_GoBack"/>
       <w:bookmarkEnd w:id="0"/>
+    </w:p>
+    <w:p>
+      <w:pPr>
+        <w:rPr>
+          <w:lang w:val="nb-NO"/>
+        </w:rPr>
+      </w:pPr>
     </w:p>
     <w:sectPr>
       <w:footerReference w:type="default" r:id="rId7"/>
@@ -599,6 +730,7 @@
     <w:lsdException w:name="HTML Sample" w:semiHidden="1" w:unhideWhenUsed="1"/>
     <w:lsdException w:name="HTML Typewriter" w:semiHidden="1" w:unhideWhenUsed="1"/>
     <w:lsdException w:name="HTML Variable" w:semiHidden="1" w:unhideWhenUsed="1"/>
+    <w:lsdException w:name="Normal Table" w:semiHidden="1" w:unhideWhenUsed="1"/>
     <w:lsdException w:name="annotation subject" w:semiHidden="1" w:unhideWhenUsed="1"/>
     <w:lsdException w:name="No List" w:semiHidden="1" w:unhideWhenUsed="1"/>
     <w:lsdException w:name="Outline List 1" w:semiHidden="1" w:unhideWhenUsed="1"/>
@@ -644,9 +776,11 @@
     <w:lsdException w:name="Table Subtle 1" w:semiHidden="1" w:unhideWhenUsed="1"/>
     <w:lsdException w:name="Table Subtle 2" w:semiHidden="1" w:unhideWhenUsed="1"/>
     <w:lsdException w:name="Table Web 1" w:semiHidden="1" w:unhideWhenUsed="1"/>
+    <w:lsdException w:name="Table Web 2" w:semiHidden="1" w:unhideWhenUsed="1"/>
     <w:lsdException w:name="Table Web 3" w:semiHidden="1" w:unhideWhenUsed="1"/>
     <w:lsdException w:name="Balloon Text" w:semiHidden="1" w:unhideWhenUsed="1"/>
     <w:lsdException w:name="Table Grid" w:uiPriority="39"/>
+    <w:lsdException w:name="Table Theme" w:semiHidden="1" w:unhideWhenUsed="1"/>
     <w:lsdException w:name="Placeholder Text" w:semiHidden="1"/>
     <w:lsdException w:name="No Spacing" w:semiHidden="1" w:uiPriority="1" w:unhideWhenUsed="1" w:qFormat="1"/>
     <w:lsdException w:name="Light Shading" w:uiPriority="60"/>
@@ -1561,570 +1695,6 @@
     </w:rPr>
   </w:style>
 </w:styles>
-</file>
-
-<file path=word/glossary/document.xml><?xml version="1.0" encoding="utf-8"?>
-<w:glossaryDocument xmlns:wpc="http://schemas.microsoft.com/office/word/2010/wordprocessingCanvas" xmlns:mo="http://schemas.microsoft.com/office/mac/office/2008/main" xmlns:mc="http://schemas.openxmlformats.org/markup-compatibility/2006" xmlns:mv="urn:schemas-microsoft-com:mac:vml" xmlns:o="urn:schemas-microsoft-com:office:office" xmlns:r="http://schemas.openxmlformats.org/officeDocument/2006/relationships" xmlns:m="http://schemas.openxmlformats.org/officeDocument/2006/math" xmlns:v="urn:schemas-microsoft-com:vml" xmlns:wp14="http://schemas.microsoft.com/office/word/2010/wordprocessingDrawing" xmlns:wp="http://schemas.openxmlformats.org/drawingml/2006/wordprocessingDrawing" xmlns:w10="urn:schemas-microsoft-com:office:word" xmlns:w="http://schemas.openxmlformats.org/wordprocessingml/2006/main" xmlns:w14="http://schemas.microsoft.com/office/word/2010/wordml" xmlns:w15="http://schemas.microsoft.com/office/word/2012/wordml" xmlns:wpg="http://schemas.microsoft.com/office/word/2010/wordprocessingGroup" xmlns:wpi="http://schemas.microsoft.com/office/word/2010/wordprocessingInk" xmlns:wne="http://schemas.microsoft.com/office/word/2006/wordml" xmlns:wps="http://schemas.microsoft.com/office/word/2010/wordprocessingShape" mc:Ignorable="w14 w15 wp14"/>
-</file>
-
-<file path=word/glossary/fontTable.xml><?xml version="1.0" encoding="utf-8"?>
-<w:fonts xmlns:mc="http://schemas.openxmlformats.org/markup-compatibility/2006" xmlns:r="http://schemas.openxmlformats.org/officeDocument/2006/relationships" xmlns:w="http://schemas.openxmlformats.org/wordprocessingml/2006/main" xmlns:w14="http://schemas.microsoft.com/office/word/2010/wordml" xmlns:w15="http://schemas.microsoft.com/office/word/2012/wordml" mc:Ignorable="w14 w15">
-  <w:font w:name="Symbol">
-    <w:panose1 w:val="05050102010706020507"/>
-    <w:charset w:val="02"/>
-    <w:family w:val="auto"/>
-    <w:pitch w:val="variable"/>
-    <w:sig w:usb0="00000000" w:usb1="10000000" w:usb2="00000000" w:usb3="00000000" w:csb0="80000000" w:csb1="00000000"/>
-  </w:font>
-  <w:font w:name="Times New Roman">
-    <w:panose1 w:val="02020603050405020304"/>
-    <w:charset w:val="00"/>
-    <w:family w:val="auto"/>
-    <w:pitch w:val="variable"/>
-    <w:sig w:usb0="E0002AEF" w:usb1="C0007841" w:usb2="00000009" w:usb3="00000000" w:csb0="000001FF" w:csb1="00000000"/>
-  </w:font>
-  <w:font w:name="Cambria">
-    <w:panose1 w:val="02040503050406030204"/>
-    <w:charset w:val="00"/>
-    <w:family w:val="auto"/>
-    <w:pitch w:val="variable"/>
-    <w:sig w:usb0="E00002FF" w:usb1="400004FF" w:usb2="00000000" w:usb3="00000000" w:csb0="0000019F" w:csb1="00000000"/>
-  </w:font>
-  <w:font w:name="Angsana New">
-    <w:panose1 w:val="02020603050405020304"/>
-    <w:charset w:val="00"/>
-    <w:family w:val="auto"/>
-    <w:pitch w:val="variable"/>
-    <w:sig w:usb0="81000003" w:usb1="00000000" w:usb2="00000000" w:usb3="00000000" w:csb0="00010001" w:csb1="00000000"/>
-  </w:font>
-  <w:font w:name="맑은 고딕">
-    <w:charset w:val="81"/>
-    <w:family w:val="auto"/>
-    <w:pitch w:val="variable"/>
-    <w:sig w:usb0="9000002F" w:usb1="29D77CFB" w:usb2="00000012" w:usb3="00000000" w:csb0="00080001" w:csb1="00000000"/>
-  </w:font>
-  <w:font w:name="Arial">
-    <w:panose1 w:val="020B0604020202020204"/>
-    <w:charset w:val="00"/>
-    <w:family w:val="auto"/>
-    <w:pitch w:val="variable"/>
-    <w:sig w:usb0="E0002AFF" w:usb1="C0007843" w:usb2="00000009" w:usb3="00000000" w:csb0="000001FF" w:csb1="00000000"/>
-  </w:font>
-  <w:font w:name="Calibri">
-    <w:panose1 w:val="020F0502020204030204"/>
-    <w:charset w:val="00"/>
-    <w:family w:val="auto"/>
-    <w:pitch w:val="variable"/>
-    <w:sig w:usb0="E00002FF" w:usb1="4000ACFF" w:usb2="00000001" w:usb3="00000000" w:csb0="0000019F" w:csb1="00000000"/>
-  </w:font>
-  <w:font w:name="Calibri Light">
-    <w:panose1 w:val="020F0302020204030204"/>
-    <w:charset w:val="00"/>
-    <w:family w:val="auto"/>
-    <w:pitch w:val="variable"/>
-    <w:sig w:usb0="A00002EF" w:usb1="4000207B" w:usb2="00000000" w:usb3="00000000" w:csb0="0000019F" w:csb1="00000000"/>
-  </w:font>
-</w:fonts>
-</file>
-
-<file path=word/glossary/settings.xml><?xml version="1.0" encoding="utf-8"?>
-<w:settings xmlns:mc="http://schemas.openxmlformats.org/markup-compatibility/2006" xmlns:o="urn:schemas-microsoft-com:office:office" xmlns:r="http://schemas.openxmlformats.org/officeDocument/2006/relationships" xmlns:m="http://schemas.openxmlformats.org/officeDocument/2006/math" xmlns:v="urn:schemas-microsoft-com:vml" xmlns:w10="urn:schemas-microsoft-com:office:word" xmlns:w="http://schemas.openxmlformats.org/wordprocessingml/2006/main" xmlns:w14="http://schemas.microsoft.com/office/word/2010/wordml" xmlns:w15="http://schemas.microsoft.com/office/word/2012/wordml" xmlns:sl="http://schemas.openxmlformats.org/schemaLibrary/2006/main" mc:Ignorable="w14 w15">
-  <w:view w:val="normal"/>
-  <w:defaultTabStop w:val="708"/>
-  <w:hyphenationZone w:val="425"/>
-  <w:characterSpacingControl w:val="doNotCompress"/>
-  <w:compat>
-    <w:useFELayout/>
-    <w:compatSetting w:name="compatibilityMode" w:uri="http://schemas.microsoft.com/office/word" w:val="15"/>
-    <w:compatSetting w:name="overrideTableStyleFontSizeAndJustification" w:uri="http://schemas.microsoft.com/office/word" w:val="1"/>
-    <w:compatSetting w:name="enableOpenTypeFeatures" w:uri="http://schemas.microsoft.com/office/word" w:val="1"/>
-    <w:compatSetting w:name="doNotFlipMirrorIndents" w:uri="http://schemas.microsoft.com/office/word" w:val="1"/>
-    <w:compatSetting w:name="differentiateMultirowTableHeaders" w:uri="http://schemas.microsoft.com/office/word" w:val="1"/>
-  </w:compat>
-  <w:rsids>
-    <w:rsidRoot w:val="00C00D21"/>
-    <w:rsid w:val="00C00D21"/>
-  </w:rsids>
-  <m:mathPr>
-    <m:mathFont m:val="Cambria Math"/>
-    <m:brkBin m:val="before"/>
-    <m:brkBinSub m:val="--"/>
-    <m:smallFrac m:val="0"/>
-    <m:dispDef/>
-    <m:lMargin m:val="0"/>
-    <m:rMargin m:val="0"/>
-    <m:defJc m:val="centerGroup"/>
-    <m:wrapIndent m:val="1440"/>
-    <m:intLim m:val="subSup"/>
-    <m:naryLim m:val="undOvr"/>
-  </m:mathPr>
-  <w:themeFontLang w:val="nb-NO"/>
-  <w:clrSchemeMapping w:bg1="light1" w:t1="dark1" w:bg2="light2" w:t2="dark2" w:accent1="accent1" w:accent2="accent2" w:accent3="accent3" w:accent4="accent4" w:accent5="accent5" w:accent6="accent6" w:hyperlink="hyperlink" w:followedHyperlink="followedHyperlink"/>
-  <w:decimalSymbol w:val=","/>
-  <w:listSeparator w:val=";"/>
-  <w14:defaultImageDpi w14:val="32767"/>
-  <w15:chartTrackingRefBased/>
-</w:settings>
-</file>
-
-<file path=word/glossary/styles.xml><?xml version="1.0" encoding="utf-8"?>
-<w:styles xmlns:mc="http://schemas.openxmlformats.org/markup-compatibility/2006" xmlns:r="http://schemas.openxmlformats.org/officeDocument/2006/relationships" xmlns:w="http://schemas.openxmlformats.org/wordprocessingml/2006/main" xmlns:w14="http://schemas.microsoft.com/office/word/2010/wordml" xmlns:w15="http://schemas.microsoft.com/office/word/2012/wordml" mc:Ignorable="w14 w15">
-  <w:docDefaults>
-    <w:rPrDefault>
-      <w:rPr>
-        <w:rFonts w:asciiTheme="minorHAnsi" w:eastAsiaTheme="minorEastAsia" w:hAnsiTheme="minorHAnsi" w:cstheme="minorBidi"/>
-        <w:sz w:val="24"/>
-        <w:szCs w:val="24"/>
-        <w:lang w:val="nb-NO" w:eastAsia="nb-NO" w:bidi="ar-SA"/>
-      </w:rPr>
-    </w:rPrDefault>
-    <w:pPrDefault/>
-  </w:docDefaults>
-  <w:latentStyles w:defLockedState="0" w:defUIPriority="99" w:defSemiHidden="0" w:defUnhideWhenUsed="0" w:defQFormat="0" w:count="382">
-    <w:lsdException w:name="Normal" w:uiPriority="0" w:qFormat="1"/>
-    <w:lsdException w:name="heading 1" w:uiPriority="9" w:qFormat="1"/>
-    <w:lsdException w:name="heading 2" w:semiHidden="1" w:uiPriority="9" w:unhideWhenUsed="1" w:qFormat="1"/>
-    <w:lsdException w:name="heading 3" w:semiHidden="1" w:uiPriority="9" w:unhideWhenUsed="1" w:qFormat="1"/>
-    <w:lsdException w:name="heading 4" w:semiHidden="1" w:uiPriority="9" w:unhideWhenUsed="1" w:qFormat="1"/>
-    <w:lsdException w:name="heading 5" w:semiHidden="1" w:uiPriority="9" w:unhideWhenUsed="1" w:qFormat="1"/>
-    <w:lsdException w:name="heading 6" w:semiHidden="1" w:uiPriority="9" w:unhideWhenUsed="1" w:qFormat="1"/>
-    <w:lsdException w:name="heading 7" w:semiHidden="1" w:uiPriority="9" w:unhideWhenUsed="1" w:qFormat="1"/>
-    <w:lsdException w:name="heading 8" w:semiHidden="1" w:uiPriority="9" w:unhideWhenUsed="1" w:qFormat="1"/>
-    <w:lsdException w:name="heading 9" w:semiHidden="1" w:uiPriority="9" w:unhideWhenUsed="1" w:qFormat="1"/>
-    <w:lsdException w:name="index 1" w:semiHidden="1" w:unhideWhenUsed="1"/>
-    <w:lsdException w:name="index 2" w:semiHidden="1" w:unhideWhenUsed="1"/>
-    <w:lsdException w:name="index 3" w:semiHidden="1" w:unhideWhenUsed="1"/>
-    <w:lsdException w:name="index 4" w:semiHidden="1" w:unhideWhenUsed="1"/>
-    <w:lsdException w:name="index 5" w:semiHidden="1" w:unhideWhenUsed="1"/>
-    <w:lsdException w:name="index 6" w:semiHidden="1" w:unhideWhenUsed="1"/>
-    <w:lsdException w:name="index 7" w:semiHidden="1" w:unhideWhenUsed="1"/>
-    <w:lsdException w:name="index 8" w:semiHidden="1" w:unhideWhenUsed="1"/>
-    <w:lsdException w:name="index 9" w:semiHidden="1" w:unhideWhenUsed="1"/>
-    <w:lsdException w:name="toc 1" w:semiHidden="1" w:uiPriority="39" w:unhideWhenUsed="1"/>
-    <w:lsdException w:name="toc 2" w:semiHidden="1" w:uiPriority="39" w:unhideWhenUsed="1"/>
-    <w:lsdException w:name="toc 3" w:semiHidden="1" w:uiPriority="39" w:unhideWhenUsed="1"/>
-    <w:lsdException w:name="toc 4" w:semiHidden="1" w:uiPriority="39" w:unhideWhenUsed="1"/>
-    <w:lsdException w:name="toc 5" w:semiHidden="1" w:uiPriority="39" w:unhideWhenUsed="1"/>
-    <w:lsdException w:name="toc 6" w:semiHidden="1" w:uiPriority="39" w:unhideWhenUsed="1"/>
-    <w:lsdException w:name="toc 7" w:semiHidden="1" w:uiPriority="39" w:unhideWhenUsed="1"/>
-    <w:lsdException w:name="toc 8" w:semiHidden="1" w:uiPriority="39" w:unhideWhenUsed="1"/>
-    <w:lsdException w:name="toc 9" w:semiHidden="1" w:uiPriority="39" w:unhideWhenUsed="1"/>
-    <w:lsdException w:name="Normal Indent" w:semiHidden="1" w:unhideWhenUsed="1"/>
-    <w:lsdException w:name="footnote text" w:semiHidden="1" w:unhideWhenUsed="1"/>
-    <w:lsdException w:name="annotation text" w:semiHidden="1" w:unhideWhenUsed="1"/>
-    <w:lsdException w:name="header" w:semiHidden="1" w:unhideWhenUsed="1"/>
-    <w:lsdException w:name="footer" w:semiHidden="1" w:unhideWhenUsed="1"/>
-    <w:lsdException w:name="index heading" w:semiHidden="1" w:unhideWhenUsed="1"/>
-    <w:lsdException w:name="caption" w:semiHidden="1" w:uiPriority="35" w:unhideWhenUsed="1" w:qFormat="1"/>
-    <w:lsdException w:name="table of figures" w:semiHidden="1" w:unhideWhenUsed="1"/>
-    <w:lsdException w:name="envelope address" w:semiHidden="1" w:unhideWhenUsed="1"/>
-    <w:lsdException w:name="envelope return" w:semiHidden="1" w:unhideWhenUsed="1"/>
-    <w:lsdException w:name="footnote reference" w:semiHidden="1" w:unhideWhenUsed="1"/>
-    <w:lsdException w:name="annotation reference" w:semiHidden="1" w:unhideWhenUsed="1"/>
-    <w:lsdException w:name="line number" w:semiHidden="1" w:unhideWhenUsed="1"/>
-    <w:lsdException w:name="page number" w:semiHidden="1" w:unhideWhenUsed="1"/>
-    <w:lsdException w:name="endnote reference" w:semiHidden="1" w:unhideWhenUsed="1"/>
-    <w:lsdException w:name="endnote text" w:semiHidden="1" w:unhideWhenUsed="1"/>
-    <w:lsdException w:name="table of authorities" w:semiHidden="1" w:unhideWhenUsed="1"/>
-    <w:lsdException w:name="macro" w:semiHidden="1" w:unhideWhenUsed="1"/>
-    <w:lsdException w:name="toa heading" w:semiHidden="1" w:unhideWhenUsed="1"/>
-    <w:lsdException w:name="List" w:semiHidden="1" w:unhideWhenUsed="1"/>
-    <w:lsdException w:name="List Bullet" w:semiHidden="1" w:unhideWhenUsed="1"/>
-    <w:lsdException w:name="List Number" w:semiHidden="1" w:unhideWhenUsed="1"/>
-    <w:lsdException w:name="List 2" w:semiHidden="1" w:unhideWhenUsed="1"/>
-    <w:lsdException w:name="List 3" w:semiHidden="1" w:unhideWhenUsed="1"/>
-    <w:lsdException w:name="List 4" w:semiHidden="1" w:unhideWhenUsed="1"/>
-    <w:lsdException w:name="List 5" w:semiHidden="1" w:unhideWhenUsed="1"/>
-    <w:lsdException w:name="List Bullet 2" w:semiHidden="1" w:unhideWhenUsed="1"/>
-    <w:lsdException w:name="List Bullet 3" w:semiHidden="1" w:unhideWhenUsed="1"/>
-    <w:lsdException w:name="List Bullet 4" w:semiHidden="1" w:unhideWhenUsed="1"/>
-    <w:lsdException w:name="List Bullet 5" w:semiHidden="1" w:unhideWhenUsed="1"/>
-    <w:lsdException w:name="List Number 2" w:semiHidden="1" w:unhideWhenUsed="1"/>
-    <w:lsdException w:name="List Number 3" w:semiHidden="1" w:unhideWhenUsed="1"/>
-    <w:lsdException w:name="List Number 4" w:semiHidden="1" w:unhideWhenUsed="1"/>
-    <w:lsdException w:name="List Number 5" w:semiHidden="1" w:unhideWhenUsed="1"/>
-    <w:lsdException w:name="Title" w:uiPriority="10" w:qFormat="1"/>
-    <w:lsdException w:name="Closing" w:semiHidden="1" w:unhideWhenUsed="1"/>
-    <w:lsdException w:name="Signature" w:semiHidden="1" w:unhideWhenUsed="1"/>
-    <w:lsdException w:name="Default Paragraph Font" w:semiHidden="1" w:uiPriority="1" w:unhideWhenUsed="1"/>
-    <w:lsdException w:name="Body Text" w:semiHidden="1" w:unhideWhenUsed="1"/>
-    <w:lsdException w:name="Body Text Indent" w:semiHidden="1" w:unhideWhenUsed="1"/>
-    <w:lsdException w:name="List Continue" w:semiHidden="1" w:unhideWhenUsed="1"/>
-    <w:lsdException w:name="List Continue 2" w:semiHidden="1" w:unhideWhenUsed="1"/>
-    <w:lsdException w:name="List Continue 3" w:semiHidden="1" w:unhideWhenUsed="1"/>
-    <w:lsdException w:name="List Continue 4" w:semiHidden="1" w:unhideWhenUsed="1"/>
-    <w:lsdException w:name="List Continue 5" w:semiHidden="1" w:unhideWhenUsed="1"/>
-    <w:lsdException w:name="Message Header" w:semiHidden="1" w:unhideWhenUsed="1"/>
-    <w:lsdException w:name="Subtitle" w:uiPriority="11" w:qFormat="1"/>
-    <w:lsdException w:name="Salutation" w:semiHidden="1" w:unhideWhenUsed="1"/>
-    <w:lsdException w:name="Date" w:semiHidden="1" w:unhideWhenUsed="1"/>
-    <w:lsdException w:name="Body Text First Indent" w:semiHidden="1" w:unhideWhenUsed="1"/>
-    <w:lsdException w:name="Body Text First Indent 2" w:semiHidden="1" w:unhideWhenUsed="1"/>
-    <w:lsdException w:name="Note Heading" w:semiHidden="1" w:unhideWhenUsed="1"/>
-    <w:lsdException w:name="Body Text 2" w:semiHidden="1" w:unhideWhenUsed="1"/>
-    <w:lsdException w:name="Body Text 3" w:semiHidden="1" w:unhideWhenUsed="1"/>
-    <w:lsdException w:name="Body Text Indent 2" w:semiHidden="1" w:unhideWhenUsed="1"/>
-    <w:lsdException w:name="Body Text Indent 3" w:semiHidden="1" w:unhideWhenUsed="1"/>
-    <w:lsdException w:name="Block Text" w:semiHidden="1" w:unhideWhenUsed="1"/>
-    <w:lsdException w:name="Hyperlink" w:semiHidden="1" w:unhideWhenUsed="1"/>
-    <w:lsdException w:name="FollowedHyperlink" w:semiHidden="1" w:unhideWhenUsed="1"/>
-    <w:lsdException w:name="Strong" w:uiPriority="22" w:qFormat="1"/>
-    <w:lsdException w:name="Emphasis" w:uiPriority="20" w:qFormat="1"/>
-    <w:lsdException w:name="Document Map" w:semiHidden="1" w:unhideWhenUsed="1"/>
-    <w:lsdException w:name="Plain Text" w:semiHidden="1" w:unhideWhenUsed="1"/>
-    <w:lsdException w:name="E-mail Signature" w:semiHidden="1" w:unhideWhenUsed="1"/>
-    <w:lsdException w:name="HTML Top of Form" w:semiHidden="1" w:unhideWhenUsed="1"/>
-    <w:lsdException w:name="HTML Bottom of Form" w:semiHidden="1" w:unhideWhenUsed="1"/>
-    <w:lsdException w:name="Normal (Web)" w:semiHidden="1" w:unhideWhenUsed="1"/>
-    <w:lsdException w:name="HTML Acronym" w:semiHidden="1" w:unhideWhenUsed="1"/>
-    <w:lsdException w:name="HTML Address" w:semiHidden="1" w:unhideWhenUsed="1"/>
-    <w:lsdException w:name="HTML Cite" w:semiHidden="1" w:unhideWhenUsed="1"/>
-    <w:lsdException w:name="HTML Code" w:semiHidden="1" w:unhideWhenUsed="1"/>
-    <w:lsdException w:name="HTML Definition" w:semiHidden="1" w:unhideWhenUsed="1"/>
-    <w:lsdException w:name="HTML Keyboard" w:semiHidden="1" w:unhideWhenUsed="1"/>
-    <w:lsdException w:name="HTML Preformatted" w:semiHidden="1" w:unhideWhenUsed="1"/>
-    <w:lsdException w:name="HTML Sample" w:semiHidden="1" w:unhideWhenUsed="1"/>
-    <w:lsdException w:name="HTML Typewriter" w:semiHidden="1" w:unhideWhenUsed="1"/>
-    <w:lsdException w:name="HTML Variable" w:semiHidden="1" w:unhideWhenUsed="1"/>
-    <w:lsdException w:name="Normal Table" w:semiHidden="1" w:unhideWhenUsed="1"/>
-    <w:lsdException w:name="annotation subject" w:semiHidden="1" w:unhideWhenUsed="1"/>
-    <w:lsdException w:name="No List" w:semiHidden="1" w:unhideWhenUsed="1"/>
-    <w:lsdException w:name="Outline List 1" w:semiHidden="1" w:unhideWhenUsed="1"/>
-    <w:lsdException w:name="Outline List 2" w:semiHidden="1" w:unhideWhenUsed="1"/>
-    <w:lsdException w:name="Outline List 3" w:semiHidden="1" w:unhideWhenUsed="1"/>
-    <w:lsdException w:name="Table Simple 1" w:semiHidden="1" w:unhideWhenUsed="1"/>
-    <w:lsdException w:name="Table Simple 2" w:semiHidden="1" w:unhideWhenUsed="1"/>
-    <w:lsdException w:name="Table Simple 3" w:semiHidden="1" w:unhideWhenUsed="1"/>
-    <w:lsdException w:name="Table Classic 1" w:semiHidden="1" w:unhideWhenUsed="1"/>
-    <w:lsdException w:name="Table Classic 2" w:semiHidden="1" w:unhideWhenUsed="1"/>
-    <w:lsdException w:name="Table Classic 3" w:semiHidden="1" w:unhideWhenUsed="1"/>
-    <w:lsdException w:name="Table Classic 4" w:semiHidden="1" w:unhideWhenUsed="1"/>
-    <w:lsdException w:name="Table Colorful 1" w:semiHidden="1" w:unhideWhenUsed="1"/>
-    <w:lsdException w:name="Table Colorful 2" w:semiHidden="1" w:unhideWhenUsed="1"/>
-    <w:lsdException w:name="Table Colorful 3" w:semiHidden="1" w:unhideWhenUsed="1"/>
-    <w:lsdException w:name="Table Columns 1" w:semiHidden="1" w:unhideWhenUsed="1"/>
-    <w:lsdException w:name="Table Columns 2" w:semiHidden="1" w:unhideWhenUsed="1"/>
-    <w:lsdException w:name="Table Columns 3" w:semiHidden="1" w:unhideWhenUsed="1"/>
-    <w:lsdException w:name="Table Columns 4" w:semiHidden="1" w:unhideWhenUsed="1"/>
-    <w:lsdException w:name="Table Columns 5" w:semiHidden="1" w:unhideWhenUsed="1"/>
-    <w:lsdException w:name="Table Grid 1" w:semiHidden="1" w:unhideWhenUsed="1"/>
-    <w:lsdException w:name="Table Grid 2" w:semiHidden="1" w:unhideWhenUsed="1"/>
-    <w:lsdException w:name="Table Grid 3" w:semiHidden="1" w:unhideWhenUsed="1"/>
-    <w:lsdException w:name="Table Grid 4" w:semiHidden="1" w:unhideWhenUsed="1"/>
-    <w:lsdException w:name="Table Grid 5" w:semiHidden="1" w:unhideWhenUsed="1"/>
-    <w:lsdException w:name="Table Grid 6" w:semiHidden="1" w:unhideWhenUsed="1"/>
-    <w:lsdException w:name="Table Grid 7" w:semiHidden="1" w:unhideWhenUsed="1"/>
-    <w:lsdException w:name="Table Grid 8" w:semiHidden="1" w:unhideWhenUsed="1"/>
-    <w:lsdException w:name="Table List 1" w:semiHidden="1" w:unhideWhenUsed="1"/>
-    <w:lsdException w:name="Table List 2" w:semiHidden="1" w:unhideWhenUsed="1"/>
-    <w:lsdException w:name="Table List 3" w:semiHidden="1" w:unhideWhenUsed="1"/>
-    <w:lsdException w:name="Table List 4" w:semiHidden="1" w:unhideWhenUsed="1"/>
-    <w:lsdException w:name="Table List 5" w:semiHidden="1" w:unhideWhenUsed="1"/>
-    <w:lsdException w:name="Table List 6" w:semiHidden="1" w:unhideWhenUsed="1"/>
-    <w:lsdException w:name="Table List 7" w:semiHidden="1" w:unhideWhenUsed="1"/>
-    <w:lsdException w:name="Table List 8" w:semiHidden="1" w:unhideWhenUsed="1"/>
-    <w:lsdException w:name="Table 3D effects 1" w:semiHidden="1" w:unhideWhenUsed="1"/>
-    <w:lsdException w:name="Table 3D effects 2" w:semiHidden="1" w:unhideWhenUsed="1"/>
-    <w:lsdException w:name="Table 3D effects 3" w:semiHidden="1" w:unhideWhenUsed="1"/>
-    <w:lsdException w:name="Table Contemporary" w:semiHidden="1" w:unhideWhenUsed="1"/>
-    <w:lsdException w:name="Table Elegant" w:semiHidden="1" w:unhideWhenUsed="1"/>
-    <w:lsdException w:name="Table Professional" w:semiHidden="1" w:unhideWhenUsed="1"/>
-    <w:lsdException w:name="Table Subtle 1" w:semiHidden="1" w:unhideWhenUsed="1"/>
-    <w:lsdException w:name="Table Subtle 2" w:semiHidden="1" w:unhideWhenUsed="1"/>
-    <w:lsdException w:name="Table Web 1" w:semiHidden="1" w:unhideWhenUsed="1"/>
-    <w:lsdException w:name="Table Web 2" w:semiHidden="1" w:unhideWhenUsed="1"/>
-    <w:lsdException w:name="Table Web 3" w:semiHidden="1" w:unhideWhenUsed="1"/>
-    <w:lsdException w:name="Balloon Text" w:semiHidden="1" w:unhideWhenUsed="1"/>
-    <w:lsdException w:name="Table Grid" w:uiPriority="39"/>
-    <w:lsdException w:name="Table Theme" w:semiHidden="1" w:unhideWhenUsed="1"/>
-    <w:lsdException w:name="Note Level 1" w:semiHidden="1" w:unhideWhenUsed="1"/>
-    <w:lsdException w:name="Note Level 2" w:semiHidden="1" w:unhideWhenUsed="1"/>
-    <w:lsdException w:name="Note Level 3" w:semiHidden="1" w:unhideWhenUsed="1"/>
-    <w:lsdException w:name="Note Level 4" w:semiHidden="1" w:unhideWhenUsed="1"/>
-    <w:lsdException w:name="Note Level 5" w:semiHidden="1" w:unhideWhenUsed="1"/>
-    <w:lsdException w:name="Note Level 6" w:semiHidden="1" w:unhideWhenUsed="1"/>
-    <w:lsdException w:name="Note Level 7" w:semiHidden="1" w:unhideWhenUsed="1"/>
-    <w:lsdException w:name="Note Level 8" w:semiHidden="1" w:unhideWhenUsed="1"/>
-    <w:lsdException w:name="Note Level 9" w:semiHidden="1" w:unhideWhenUsed="1"/>
-    <w:lsdException w:name="Placeholder Text" w:semiHidden="1"/>
-    <w:lsdException w:name="No Spacing" w:uiPriority="1" w:qFormat="1"/>
-    <w:lsdException w:name="Light Shading" w:uiPriority="60"/>
-    <w:lsdException w:name="Light List" w:uiPriority="61"/>
-    <w:lsdException w:name="Light Grid" w:uiPriority="62"/>
-    <w:lsdException w:name="Medium Shading 1" w:uiPriority="63"/>
-    <w:lsdException w:name="Medium Shading 2" w:uiPriority="64"/>
-    <w:lsdException w:name="Medium List 1" w:uiPriority="65"/>
-    <w:lsdException w:name="Medium List 2" w:uiPriority="66"/>
-    <w:lsdException w:name="Medium Grid 1" w:uiPriority="67"/>
-    <w:lsdException w:name="Medium Grid 2" w:uiPriority="68"/>
-    <w:lsdException w:name="Medium Grid 3" w:uiPriority="69"/>
-    <w:lsdException w:name="Dark List" w:uiPriority="70"/>
-    <w:lsdException w:name="Colorful Shading" w:uiPriority="71"/>
-    <w:lsdException w:name="Colorful List" w:uiPriority="72"/>
-    <w:lsdException w:name="Colorful Grid" w:uiPriority="73"/>
-    <w:lsdException w:name="Light Shading Accent 1" w:uiPriority="60"/>
-    <w:lsdException w:name="Light List Accent 1" w:uiPriority="61"/>
-    <w:lsdException w:name="Light Grid Accent 1" w:uiPriority="62"/>
-    <w:lsdException w:name="Medium Shading 1 Accent 1" w:uiPriority="63"/>
-    <w:lsdException w:name="Medium Shading 2 Accent 1" w:uiPriority="64"/>
-    <w:lsdException w:name="Medium List 1 Accent 1" w:uiPriority="65"/>
-    <w:lsdException w:name="Revision" w:semiHidden="1"/>
-    <w:lsdException w:name="List Paragraph" w:uiPriority="34" w:qFormat="1"/>
-    <w:lsdException w:name="Quote" w:uiPriority="29" w:qFormat="1"/>
-    <w:lsdException w:name="Intense Quote" w:uiPriority="30" w:qFormat="1"/>
-    <w:lsdException w:name="Medium List 2 Accent 1" w:uiPriority="66"/>
-    <w:lsdException w:name="Medium Grid 1 Accent 1" w:uiPriority="67"/>
-    <w:lsdException w:name="Medium Grid 2 Accent 1" w:uiPriority="68"/>
-    <w:lsdException w:name="Medium Grid 3 Accent 1" w:uiPriority="69"/>
-    <w:lsdException w:name="Dark List Accent 1" w:uiPriority="70"/>
-    <w:lsdException w:name="Colorful Shading Accent 1" w:uiPriority="71"/>
-    <w:lsdException w:name="Colorful List Accent 1" w:uiPriority="72"/>
-    <w:lsdException w:name="Colorful Grid Accent 1" w:uiPriority="73"/>
-    <w:lsdException w:name="Light Shading Accent 2" w:uiPriority="60"/>
-    <w:lsdException w:name="Light List Accent 2" w:uiPriority="61"/>
-    <w:lsdException w:name="Light Grid Accent 2" w:uiPriority="62"/>
-    <w:lsdException w:name="Medium Shading 1 Accent 2" w:uiPriority="63"/>
-    <w:lsdException w:name="Medium Shading 2 Accent 2" w:uiPriority="64"/>
-    <w:lsdException w:name="Medium List 1 Accent 2" w:uiPriority="65"/>
-    <w:lsdException w:name="Medium List 2 Accent 2" w:uiPriority="66"/>
-    <w:lsdException w:name="Medium Grid 1 Accent 2" w:uiPriority="67"/>
-    <w:lsdException w:name="Medium Grid 2 Accent 2" w:uiPriority="68"/>
-    <w:lsdException w:name="Medium Grid 3 Accent 2" w:uiPriority="69"/>
-    <w:lsdException w:name="Dark List Accent 2" w:uiPriority="70"/>
-    <w:lsdException w:name="Colorful Shading Accent 2" w:uiPriority="71"/>
-    <w:lsdException w:name="Colorful List Accent 2" w:uiPriority="72"/>
-    <w:lsdException w:name="Colorful Grid Accent 2" w:uiPriority="73"/>
-    <w:lsdException w:name="Light Shading Accent 3" w:uiPriority="60"/>
-    <w:lsdException w:name="Light List Accent 3" w:uiPriority="61"/>
-    <w:lsdException w:name="Light Grid Accent 3" w:uiPriority="62"/>
-    <w:lsdException w:name="Medium Shading 1 Accent 3" w:uiPriority="63"/>
-    <w:lsdException w:name="Medium Shading 2 Accent 3" w:uiPriority="64"/>
-    <w:lsdException w:name="Medium List 1 Accent 3" w:uiPriority="65"/>
-    <w:lsdException w:name="Medium List 2 Accent 3" w:uiPriority="66"/>
-    <w:lsdException w:name="Medium Grid 1 Accent 3" w:uiPriority="67"/>
-    <w:lsdException w:name="Medium Grid 2 Accent 3" w:uiPriority="68"/>
-    <w:lsdException w:name="Medium Grid 3 Accent 3" w:uiPriority="69"/>
-    <w:lsdException w:name="Dark List Accent 3" w:uiPriority="70"/>
-    <w:lsdException w:name="Colorful Shading Accent 3" w:uiPriority="71"/>
-    <w:lsdException w:name="Colorful List Accent 3" w:uiPriority="72"/>
-    <w:lsdException w:name="Colorful Grid Accent 3" w:uiPriority="73"/>
-    <w:lsdException w:name="Light Shading Accent 4" w:uiPriority="60"/>
-    <w:lsdException w:name="Light List Accent 4" w:uiPriority="61"/>
-    <w:lsdException w:name="Light Grid Accent 4" w:uiPriority="62"/>
-    <w:lsdException w:name="Medium Shading 1 Accent 4" w:uiPriority="63"/>
-    <w:lsdException w:name="Medium Shading 2 Accent 4" w:uiPriority="64"/>
-    <w:lsdException w:name="Medium List 1 Accent 4" w:uiPriority="65"/>
-    <w:lsdException w:name="Medium List 2 Accent 4" w:uiPriority="66"/>
-    <w:lsdException w:name="Medium Grid 1 Accent 4" w:uiPriority="67"/>
-    <w:lsdException w:name="Medium Grid 2 Accent 4" w:uiPriority="68"/>
-    <w:lsdException w:name="Medium Grid 3 Accent 4" w:uiPriority="69"/>
-    <w:lsdException w:name="Dark List Accent 4" w:uiPriority="70"/>
-    <w:lsdException w:name="Colorful Shading Accent 4" w:uiPriority="71"/>
-    <w:lsdException w:name="Colorful List Accent 4" w:uiPriority="72"/>
-    <w:lsdException w:name="Colorful Grid Accent 4" w:uiPriority="73"/>
-    <w:lsdException w:name="Light Shading Accent 5" w:uiPriority="60"/>
-    <w:lsdException w:name="Light List Accent 5" w:uiPriority="61"/>
-    <w:lsdException w:name="Light Grid Accent 5" w:uiPriority="62"/>
-    <w:lsdException w:name="Medium Shading 1 Accent 5" w:uiPriority="63"/>
-    <w:lsdException w:name="Medium Shading 2 Accent 5" w:uiPriority="64"/>
-    <w:lsdException w:name="Medium List 1 Accent 5" w:uiPriority="65"/>
-    <w:lsdException w:name="Medium List 2 Accent 5" w:uiPriority="66"/>
-    <w:lsdException w:name="Medium Grid 1 Accent 5" w:uiPriority="67"/>
-    <w:lsdException w:name="Medium Grid 2 Accent 5" w:uiPriority="68"/>
-    <w:lsdException w:name="Medium Grid 3 Accent 5" w:uiPriority="69"/>
-    <w:lsdException w:name="Dark List Accent 5" w:uiPriority="70"/>
-    <w:lsdException w:name="Colorful Shading Accent 5" w:uiPriority="71"/>
-    <w:lsdException w:name="Colorful List Accent 5" w:uiPriority="72"/>
-    <w:lsdException w:name="Colorful Grid Accent 5" w:uiPriority="73"/>
-    <w:lsdException w:name="Light Shading Accent 6" w:uiPriority="60"/>
-    <w:lsdException w:name="Light List Accent 6" w:uiPriority="61"/>
-    <w:lsdException w:name="Light Grid Accent 6" w:uiPriority="62"/>
-    <w:lsdException w:name="Medium Shading 1 Accent 6" w:uiPriority="63"/>
-    <w:lsdException w:name="Medium Shading 2 Accent 6" w:uiPriority="64"/>
-    <w:lsdException w:name="Medium List 1 Accent 6" w:uiPriority="65"/>
-    <w:lsdException w:name="Medium List 2 Accent 6" w:uiPriority="66"/>
-    <w:lsdException w:name="Medium Grid 1 Accent 6" w:uiPriority="67"/>
-    <w:lsdException w:name="Medium Grid 2 Accent 6" w:uiPriority="68"/>
-    <w:lsdException w:name="Medium Grid 3 Accent 6" w:uiPriority="69"/>
-    <w:lsdException w:name="Dark List Accent 6" w:uiPriority="70"/>
-    <w:lsdException w:name="Colorful Shading Accent 6" w:uiPriority="71"/>
-    <w:lsdException w:name="Colorful List Accent 6" w:uiPriority="72"/>
-    <w:lsdException w:name="Colorful Grid Accent 6" w:uiPriority="73"/>
-    <w:lsdException w:name="Subtle Emphasis" w:uiPriority="19" w:qFormat="1"/>
-    <w:lsdException w:name="Intense Emphasis" w:uiPriority="21" w:qFormat="1"/>
-    <w:lsdException w:name="Subtle Reference" w:uiPriority="31" w:qFormat="1"/>
-    <w:lsdException w:name="Intense Reference" w:uiPriority="32" w:qFormat="1"/>
-    <w:lsdException w:name="Book Title" w:uiPriority="33" w:qFormat="1"/>
-    <w:lsdException w:name="Bibliography" w:semiHidden="1" w:uiPriority="37" w:unhideWhenUsed="1"/>
-    <w:lsdException w:name="TOC Heading" w:semiHidden="1" w:uiPriority="39" w:unhideWhenUsed="1" w:qFormat="1"/>
-    <w:lsdException w:name="Plain Table 1" w:uiPriority="41"/>
-    <w:lsdException w:name="Plain Table 2" w:uiPriority="42"/>
-    <w:lsdException w:name="Plain Table 3" w:uiPriority="43"/>
-    <w:lsdException w:name="Plain Table 4" w:uiPriority="44"/>
-    <w:lsdException w:name="Plain Table 5" w:uiPriority="45"/>
-    <w:lsdException w:name="Grid Table Light" w:uiPriority="40"/>
-    <w:lsdException w:name="Grid Table 1 Light" w:uiPriority="46"/>
-    <w:lsdException w:name="Grid Table 2" w:uiPriority="47"/>
-    <w:lsdException w:name="Grid Table 3" w:uiPriority="48"/>
-    <w:lsdException w:name="Grid Table 4" w:uiPriority="49"/>
-    <w:lsdException w:name="Grid Table 5 Dark" w:uiPriority="50"/>
-    <w:lsdException w:name="Grid Table 6 Colorful" w:uiPriority="51"/>
-    <w:lsdException w:name="Grid Table 7 Colorful" w:uiPriority="52"/>
-    <w:lsdException w:name="Grid Table 1 Light Accent 1" w:uiPriority="46"/>
-    <w:lsdException w:name="Grid Table 2 Accent 1" w:uiPriority="47"/>
-    <w:lsdException w:name="Grid Table 3 Accent 1" w:uiPriority="48"/>
-    <w:lsdException w:name="Grid Table 4 Accent 1" w:uiPriority="49"/>
-    <w:lsdException w:name="Grid Table 5 Dark Accent 1" w:uiPriority="50"/>
-    <w:lsdException w:name="Grid Table 6 Colorful Accent 1" w:uiPriority="51"/>
-    <w:lsdException w:name="Grid Table 7 Colorful Accent 1" w:uiPriority="52"/>
-    <w:lsdException w:name="Grid Table 1 Light Accent 2" w:uiPriority="46"/>
-    <w:lsdException w:name="Grid Table 2 Accent 2" w:uiPriority="47"/>
-    <w:lsdException w:name="Grid Table 3 Accent 2" w:uiPriority="48"/>
-    <w:lsdException w:name="Grid Table 4 Accent 2" w:uiPriority="49"/>
-    <w:lsdException w:name="Grid Table 5 Dark Accent 2" w:uiPriority="50"/>
-    <w:lsdException w:name="Grid Table 6 Colorful Accent 2" w:uiPriority="51"/>
-    <w:lsdException w:name="Grid Table 7 Colorful Accent 2" w:uiPriority="52"/>
-    <w:lsdException w:name="Grid Table 1 Light Accent 3" w:uiPriority="46"/>
-    <w:lsdException w:name="Grid Table 2 Accent 3" w:uiPriority="47"/>
-    <w:lsdException w:name="Grid Table 3 Accent 3" w:uiPriority="48"/>
-    <w:lsdException w:name="Grid Table 4 Accent 3" w:uiPriority="49"/>
-    <w:lsdException w:name="Grid Table 5 Dark Accent 3" w:uiPriority="50"/>
-    <w:lsdException w:name="Grid Table 6 Colorful Accent 3" w:uiPriority="51"/>
-    <w:lsdException w:name="Grid Table 7 Colorful Accent 3" w:uiPriority="52"/>
-    <w:lsdException w:name="Grid Table 1 Light Accent 4" w:uiPriority="46"/>
-    <w:lsdException w:name="Grid Table 2 Accent 4" w:uiPriority="47"/>
-    <w:lsdException w:name="Grid Table 3 Accent 4" w:uiPriority="48"/>
-    <w:lsdException w:name="Grid Table 4 Accent 4" w:uiPriority="49"/>
-    <w:lsdException w:name="Grid Table 5 Dark Accent 4" w:uiPriority="50"/>
-    <w:lsdException w:name="Grid Table 6 Colorful Accent 4" w:uiPriority="51"/>
-    <w:lsdException w:name="Grid Table 7 Colorful Accent 4" w:uiPriority="52"/>
-    <w:lsdException w:name="Grid Table 1 Light Accent 5" w:uiPriority="46"/>
-    <w:lsdException w:name="Grid Table 2 Accent 5" w:uiPriority="47"/>
-    <w:lsdException w:name="Grid Table 3 Accent 5" w:uiPriority="48"/>
-    <w:lsdException w:name="Grid Table 4 Accent 5" w:uiPriority="49"/>
-    <w:lsdException w:name="Grid Table 5 Dark Accent 5" w:uiPriority="50"/>
-    <w:lsdException w:name="Grid Table 6 Colorful Accent 5" w:uiPriority="51"/>
-    <w:lsdException w:name="Grid Table 7 Colorful Accent 5" w:uiPriority="52"/>
-    <w:lsdException w:name="Grid Table 1 Light Accent 6" w:uiPriority="46"/>
-    <w:lsdException w:name="Grid Table 2 Accent 6" w:uiPriority="47"/>
-    <w:lsdException w:name="Grid Table 3 Accent 6" w:uiPriority="48"/>
-    <w:lsdException w:name="Grid Table 4 Accent 6" w:uiPriority="49"/>
-    <w:lsdException w:name="Grid Table 5 Dark Accent 6" w:uiPriority="50"/>
-    <w:lsdException w:name="Grid Table 6 Colorful Accent 6" w:uiPriority="51"/>
-    <w:lsdException w:name="Grid Table 7 Colorful Accent 6" w:uiPriority="52"/>
-    <w:lsdException w:name="List Table 1 Light" w:uiPriority="46"/>
-    <w:lsdException w:name="List Table 2" w:uiPriority="47"/>
-    <w:lsdException w:name="List Table 3" w:uiPriority="48"/>
-    <w:lsdException w:name="List Table 4" w:uiPriority="49"/>
-    <w:lsdException w:name="List Table 5 Dark" w:uiPriority="50"/>
-    <w:lsdException w:name="List Table 6 Colorful" w:uiPriority="51"/>
-    <w:lsdException w:name="List Table 7 Colorful" w:uiPriority="52"/>
-    <w:lsdException w:name="List Table 1 Light Accent 1" w:uiPriority="46"/>
-    <w:lsdException w:name="List Table 2 Accent 1" w:uiPriority="47"/>
-    <w:lsdException w:name="List Table 3 Accent 1" w:uiPriority="48"/>
-    <w:lsdException w:name="List Table 4 Accent 1" w:uiPriority="49"/>
-    <w:lsdException w:name="List Table 5 Dark Accent 1" w:uiPriority="50"/>
-    <w:lsdException w:name="List Table 6 Colorful Accent 1" w:uiPriority="51"/>
-    <w:lsdException w:name="List Table 7 Colorful Accent 1" w:uiPriority="52"/>
-    <w:lsdException w:name="List Table 1 Light Accent 2" w:uiPriority="46"/>
-    <w:lsdException w:name="List Table 2 Accent 2" w:uiPriority="47"/>
-    <w:lsdException w:name="List Table 3 Accent 2" w:uiPriority="48"/>
-    <w:lsdException w:name="List Table 4 Accent 2" w:uiPriority="49"/>
-    <w:lsdException w:name="List Table 5 Dark Accent 2" w:uiPriority="50"/>
-    <w:lsdException w:name="List Table 6 Colorful Accent 2" w:uiPriority="51"/>
-    <w:lsdException w:name="List Table 7 Colorful Accent 2" w:uiPriority="52"/>
-    <w:lsdException w:name="List Table 1 Light Accent 3" w:uiPriority="46"/>
-    <w:lsdException w:name="List Table 2 Accent 3" w:uiPriority="47"/>
-    <w:lsdException w:name="List Table 3 Accent 3" w:uiPriority="48"/>
-    <w:lsdException w:name="List Table 4 Accent 3" w:uiPriority="49"/>
-    <w:lsdException w:name="List Table 5 Dark Accent 3" w:uiPriority="50"/>
-    <w:lsdException w:name="List Table 6 Colorful Accent 3" w:uiPriority="51"/>
-    <w:lsdException w:name="List Table 7 Colorful Accent 3" w:uiPriority="52"/>
-    <w:lsdException w:name="List Table 1 Light Accent 4" w:uiPriority="46"/>
-    <w:lsdException w:name="List Table 2 Accent 4" w:uiPriority="47"/>
-    <w:lsdException w:name="List Table 3 Accent 4" w:uiPriority="48"/>
-    <w:lsdException w:name="List Table 4 Accent 4" w:uiPriority="49"/>
-    <w:lsdException w:name="List Table 5 Dark Accent 4" w:uiPriority="50"/>
-    <w:lsdException w:name="List Table 6 Colorful Accent 4" w:uiPriority="51"/>
-    <w:lsdException w:name="List Table 7 Colorful Accent 4" w:uiPriority="52"/>
-    <w:lsdException w:name="List Table 1 Light Accent 5" w:uiPriority="46"/>
-    <w:lsdException w:name="List Table 2 Accent 5" w:uiPriority="47"/>
-    <w:lsdException w:name="List Table 3 Accent 5" w:uiPriority="48"/>
-    <w:lsdException w:name="List Table 4 Accent 5" w:uiPriority="49"/>
-    <w:lsdException w:name="List Table 5 Dark Accent 5" w:uiPriority="50"/>
-    <w:lsdException w:name="List Table 6 Colorful Accent 5" w:uiPriority="51"/>
-    <w:lsdException w:name="List Table 7 Colorful Accent 5" w:uiPriority="52"/>
-    <w:lsdException w:name="List Table 1 Light Accent 6" w:uiPriority="46"/>
-    <w:lsdException w:name="List Table 2 Accent 6" w:uiPriority="47"/>
-    <w:lsdException w:name="List Table 3 Accent 6" w:uiPriority="48"/>
-    <w:lsdException w:name="List Table 4 Accent 6" w:uiPriority="49"/>
-    <w:lsdException w:name="List Table 5 Dark Accent 6" w:uiPriority="50"/>
-    <w:lsdException w:name="List Table 6 Colorful Accent 6" w:uiPriority="51"/>
-    <w:lsdException w:name="List Table 7 Colorful Accent 6" w:uiPriority="52"/>
-    <w:lsdException w:name="Mention" w:semiHidden="1" w:unhideWhenUsed="1"/>
-    <w:lsdException w:name="Smart Hyperlink" w:semiHidden="1" w:unhideWhenUsed="1"/>
-  </w:latentStyles>
-  <w:style w:type="paragraph" w:default="1" w:styleId="Normal">
-    <w:name w:val="Normal"/>
-    <w:qFormat/>
-  </w:style>
-  <w:style w:type="character" w:default="1" w:styleId="Standardskriftforavsnitt">
-    <w:name w:val="Default Paragraph Font"/>
-    <w:uiPriority w:val="1"/>
-    <w:semiHidden/>
-    <w:unhideWhenUsed/>
-  </w:style>
-  <w:style w:type="table" w:default="1" w:styleId="Vanligtabell">
-    <w:name w:val="Normal Table"/>
-    <w:uiPriority w:val="99"/>
-    <w:semiHidden/>
-    <w:unhideWhenUsed/>
-    <w:tblPr>
-      <w:tblInd w:w="0" w:type="dxa"/>
-      <w:tblCellMar>
-        <w:top w:w="0" w:type="dxa"/>
-        <w:left w:w="108" w:type="dxa"/>
-        <w:bottom w:w="0" w:type="dxa"/>
-        <w:right w:w="108" w:type="dxa"/>
-      </w:tblCellMar>
-    </w:tblPr>
-  </w:style>
-  <w:style w:type="numbering" w:default="1" w:styleId="Ingenliste">
-    <w:name w:val="No List"/>
-    <w:uiPriority w:val="99"/>
-    <w:semiHidden/>
-    <w:unhideWhenUsed/>
-  </w:style>
-  <w:style w:type="paragraph" w:customStyle="1" w:styleId="3E2AB23B8A12A349838CBAC64D4F8085">
-    <w:name w:val="3E2AB23B8A12A349838CBAC64D4F8085"/>
-  </w:style>
-  <w:style w:type="paragraph" w:customStyle="1" w:styleId="414CA9CBEB9B4443AF7775ECAC019F6F">
-    <w:name w:val="414CA9CBEB9B4443AF7775ECAC019F6F"/>
-  </w:style>
-  <w:style w:type="paragraph" w:customStyle="1" w:styleId="4E43798236DB7C4CBE75D640A3CEC99A">
-    <w:name w:val="4E43798236DB7C4CBE75D640A3CEC99A"/>
-  </w:style>
-  <w:style w:type="paragraph" w:customStyle="1" w:styleId="447146FCCEF4ED438AEDA16F8694C6F2">
-    <w:name w:val="447146FCCEF4ED438AEDA16F8694C6F2"/>
-  </w:style>
-  <w:style w:type="paragraph" w:customStyle="1" w:styleId="D0940633373C8B458B4A47C9B267C5A2">
-    <w:name w:val="D0940633373C8B458B4A47C9B267C5A2"/>
-  </w:style>
-  <w:style w:type="paragraph" w:customStyle="1" w:styleId="57B91CCAEAD4CE4A8852C0BF1617AB32">
-    <w:name w:val="57B91CCAEAD4CE4A8852C0BF1617AB32"/>
-  </w:style>
-  <w:style w:type="paragraph" w:customStyle="1" w:styleId="F58544F8BBE8D84CB3CF5C49DFEDF07F">
-    <w:name w:val="F58544F8BBE8D84CB3CF5C49DFEDF07F"/>
-  </w:style>
-</w:styles>
-</file>
-
-<file path=word/glossary/webSettings.xml><?xml version="1.0" encoding="utf-8"?>
-<w:webSettings xmlns:mc="http://schemas.openxmlformats.org/markup-compatibility/2006" xmlns:r="http://schemas.openxmlformats.org/officeDocument/2006/relationships" xmlns:w="http://schemas.openxmlformats.org/wordprocessingml/2006/main" xmlns:w14="http://schemas.microsoft.com/office/word/2010/wordml" xmlns:w15="http://schemas.microsoft.com/office/word/2012/wordml" mc:Ignorable="w14 w15">
-  <w:allowPNG/>
-  <w:doNotSaveAsSingleFile/>
-  <w:pixelsPerInch w:val="96"/>
-</w:webSettings>
 </file>
 
 <file path=word/theme/theme1.xml><?xml version="1.0" encoding="utf-8"?>

</xml_diff>

<commit_message>
Oppdatert Prosjektbeskrivelse med wireframes
Se over om noe bør endres eller legges til! Sindre
</commit_message>
<xml_diff>
--- a/Prosjektbeskrivelse.docx
+++ b/Prosjektbeskrivelse.docx
@@ -30,7 +30,7 @@
       </w:tblGrid>
       <w:tr>
         <w:trPr>
-          <w:trHeight w:val="2027"/>
+          <w:trHeight w:val="2013"/>
         </w:trPr>
         <w:tc>
           <w:tcPr>
@@ -158,7 +158,21 @@
         <w:rPr>
           <w:lang w:val="nb-NO"/>
         </w:rPr>
-        <w:t xml:space="preserve">om til en app-løsning, med tilhørende server for datahåndtering. </w:t>
+        <w:t xml:space="preserve">om til en </w:t>
+      </w:r>
+      <w:proofErr w:type="spellStart"/>
+      <w:r>
+        <w:rPr>
+          <w:lang w:val="nb-NO"/>
+        </w:rPr>
+        <w:t>app</w:t>
+      </w:r>
+      <w:proofErr w:type="spellEnd"/>
+      <w:r>
+        <w:rPr>
+          <w:lang w:val="nb-NO"/>
+        </w:rPr>
+        <w:t xml:space="preserve">-løsning, med tilhørende server for datahåndtering. </w:t>
       </w:r>
     </w:p>
     <w:p>
@@ -171,7 +185,21 @@
         <w:rPr>
           <w:lang w:val="nb-NO"/>
         </w:rPr>
-        <w:t>Vi vil forsøke å sette opp en REST-basert serverløsning ved hjelp av JAX-RS</w:t>
+        <w:t xml:space="preserve">Vi vil forsøke å sette opp en REST-basert serverløsning ved hjelp av </w:t>
+      </w:r>
+      <w:proofErr w:type="spellStart"/>
+      <w:r>
+        <w:rPr>
+          <w:lang w:val="nb-NO"/>
+        </w:rPr>
+        <w:t>JAX</w:t>
+      </w:r>
+      <w:proofErr w:type="spellEnd"/>
+      <w:r>
+        <w:rPr>
+          <w:lang w:val="nb-NO"/>
+        </w:rPr>
+        <w:t>-RS</w:t>
       </w:r>
       <w:r>
         <w:rPr>
@@ -186,6 +214,7 @@
           <w:lang w:val="nb-NO"/>
         </w:rPr>
       </w:pPr>
+      <w:proofErr w:type="spellStart"/>
       <w:r>
         <w:rPr>
           <w:lang w:val="nb-NO"/>
@@ -202,7 +231,14 @@
         <w:rPr>
           <w:lang w:val="nb-NO"/>
         </w:rPr>
-        <w:t xml:space="preserve">en vil bli satt opp som en abonnement-tjeneste, der du må være en registrert bruker for å få tilgang til innholdet. </w:t>
+        <w:t>en</w:t>
+      </w:r>
+      <w:proofErr w:type="spellEnd"/>
+      <w:r>
+        <w:rPr>
+          <w:lang w:val="nb-NO"/>
+        </w:rPr>
+        <w:t xml:space="preserve"> vil bli satt opp som en abonnement-tjeneste, der du må være en registrert bruker for å få tilgang til innholdet. </w:t>
       </w:r>
       <w:r>
         <w:rPr>
@@ -233,7 +269,21 @@
         <w:rPr>
           <w:lang w:val="nb-NO"/>
         </w:rPr>
-        <w:t>, vil hovedsiden dukke opp. Hovedsiden vil vise en liten smakebit av nyhetsartiklene, som det er mulig å klikke seg videre inn på for å få opp hele (altså som en vanlig nyhetsapp…)</w:t>
+        <w:t xml:space="preserve">, vil hovedsiden dukke opp. Hovedsiden vil vise en liten smakebit av nyhetsartiklene, som det er mulig å klikke seg videre inn på for å få opp hele (altså som en vanlig </w:t>
+      </w:r>
+      <w:proofErr w:type="spellStart"/>
+      <w:r>
+        <w:rPr>
+          <w:lang w:val="nb-NO"/>
+        </w:rPr>
+        <w:t>nyhetsapp</w:t>
+      </w:r>
+      <w:proofErr w:type="spellEnd"/>
+      <w:r>
+        <w:rPr>
+          <w:lang w:val="nb-NO"/>
+        </w:rPr>
+        <w:t>…)</w:t>
       </w:r>
     </w:p>
     <w:p>
@@ -266,19 +316,481 @@
           <w:lang w:val="nb-NO"/>
         </w:rPr>
         <w:t>legge til rette for redigering av brukere og innhold (legge til artikler, endre artikler, deaktivere artikler, endre brukere, deaktivere brukere).</w:t>
+      </w:r>
+    </w:p>
+    <w:p>
+      <w:pPr>
+        <w:rPr>
+          <w:lang w:val="nb-NO"/>
+        </w:rPr>
+      </w:pPr>
+      <w:r>
+        <w:rPr>
+          <w:lang w:val="nb-NO"/>
+        </w:rPr>
+        <w:t xml:space="preserve">Når det kommer til </w:t>
+      </w:r>
+      <w:r>
+        <w:rPr>
+          <w:lang w:val="nb-NO"/>
+        </w:rPr>
+        <w:t xml:space="preserve">layout vil vi gjøre dette enklest mulig, men det må en del funksjonalitet med. Vi tenker å benytte oss av en ”hamburger-meny” i </w:t>
+      </w:r>
+      <w:r>
+        <w:rPr>
+          <w:lang w:val="nb-NO"/>
+        </w:rPr>
+        <w:lastRenderedPageBreak/>
+        <w:t xml:space="preserve">toppen, som gir tilgang til en meny som kommer glidende </w:t>
+      </w:r>
+      <w:r>
+        <w:rPr>
+          <w:lang w:val="nb-NO"/>
+        </w:rPr>
+        <w:t>ned fra toppen</w:t>
+      </w:r>
+      <w:r>
+        <w:rPr>
+          <w:lang w:val="nb-NO"/>
+        </w:rPr>
+        <w:t xml:space="preserve">. Denne menyen vil inneholde </w:t>
+      </w:r>
+      <w:r>
+        <w:rPr>
+          <w:lang w:val="nb-NO"/>
+        </w:rPr>
+        <w:t xml:space="preserve">Om Tungrocken, </w:t>
+      </w:r>
+      <w:r>
+        <w:rPr>
+          <w:lang w:val="nb-NO"/>
+        </w:rPr>
+        <w:t>Logg Inn/Ut, Min side,</w:t>
+      </w:r>
+      <w:r>
+        <w:rPr>
+          <w:lang w:val="nb-NO"/>
+        </w:rPr>
+        <w:t xml:space="preserve"> etc. </w:t>
+      </w:r>
+      <w:r>
+        <w:rPr>
+          <w:lang w:val="nb-NO"/>
+        </w:rPr>
+        <w:br/>
+      </w:r>
+      <w:r>
+        <w:rPr>
+          <w:lang w:val="nb-NO"/>
+        </w:rPr>
+        <w:t>Ved siden av denne knappen</w:t>
+      </w:r>
+      <w:r>
+        <w:rPr>
+          <w:lang w:val="nb-NO"/>
+        </w:rPr>
+        <w:t xml:space="preserve"> vil vi prøve å implementere søk</w:t>
+      </w:r>
+      <w:r>
+        <w:rPr>
+          <w:lang w:val="nb-NO"/>
+        </w:rPr>
+        <w:t>eknapp (forstørrelsesglass)</w:t>
+      </w:r>
+      <w:r>
+        <w:rPr>
+          <w:lang w:val="nb-NO"/>
+        </w:rPr>
+        <w:t>, der brukere kan søke gjennom artikler.</w:t>
+      </w:r>
+      <w:r>
+        <w:rPr>
+          <w:lang w:val="nb-NO"/>
+        </w:rPr>
+        <w:t xml:space="preserve"> </w:t>
+      </w:r>
+    </w:p>
+    <w:p>
+      <w:pPr>
+        <w:rPr>
+          <w:lang w:val="nb-NO"/>
+        </w:rPr>
+      </w:pPr>
+      <w:r>
+        <w:rPr>
+          <w:noProof/>
+          <w:lang w:val="nb-NO" w:eastAsia="nb-NO"/>
+        </w:rPr>
+        <w:drawing>
+          <wp:inline distT="0" distB="0" distL="0" distR="0" wp14:anchorId="197BCFF4" wp14:editId="05476A2B">
+            <wp:extent cx="1847578" cy="3443114"/>
+            <wp:effectExtent l="0" t="0" r="0" b="0"/>
+            <wp:docPr id="2" name="Bilde 2" descr="Wireframes/Artikkel.png"/>
+            <wp:cNvGraphicFramePr>
+              <a:graphicFrameLocks xmlns:a="http://schemas.openxmlformats.org/drawingml/2006/main" noChangeAspect="1"/>
+            </wp:cNvGraphicFramePr>
+            <a:graphic xmlns:a="http://schemas.openxmlformats.org/drawingml/2006/main">
+              <a:graphicData uri="http://schemas.openxmlformats.org/drawingml/2006/picture">
+                <pic:pic xmlns:pic="http://schemas.openxmlformats.org/drawingml/2006/picture">
+                  <pic:nvPicPr>
+                    <pic:cNvPr id="0" name="Picture 2" descr="Wireframes/Artikkel.png"/>
+                    <pic:cNvPicPr>
+                      <a:picLocks noChangeAspect="1" noChangeArrowheads="1"/>
+                    </pic:cNvPicPr>
+                  </pic:nvPicPr>
+                  <pic:blipFill>
+                    <a:blip r:embed="rId7" cstate="print">
+                      <a:extLst>
+                        <a:ext uri="{28A0092B-C50C-407E-A947-70E740481C1C}">
+                          <a14:useLocalDpi xmlns:a14="http://schemas.microsoft.com/office/drawing/2010/main" val="0"/>
+                        </a:ext>
+                      </a:extLst>
+                    </a:blip>
+                    <a:srcRect/>
+                    <a:stretch>
+                      <a:fillRect/>
+                    </a:stretch>
+                  </pic:blipFill>
+                  <pic:spPr bwMode="auto">
+                    <a:xfrm>
+                      <a:off x="0" y="0"/>
+                      <a:ext cx="1874635" cy="3493538"/>
+                    </a:xfrm>
+                    <a:prstGeom prst="rect">
+                      <a:avLst/>
+                    </a:prstGeom>
+                    <a:noFill/>
+                    <a:ln>
+                      <a:noFill/>
+                    </a:ln>
+                  </pic:spPr>
+                </pic:pic>
+              </a:graphicData>
+            </a:graphic>
+          </wp:inline>
+        </w:drawing>
+      </w:r>
+      <w:r>
+        <w:rPr>
+          <w:noProof/>
+          <w:lang w:val="nb-NO" w:eastAsia="nb-NO"/>
+        </w:rPr>
+        <w:drawing>
+          <wp:inline distT="0" distB="0" distL="0" distR="0" wp14:anchorId="6D6AA17D" wp14:editId="3094DA46">
+            <wp:extent cx="2041753" cy="3404326"/>
+            <wp:effectExtent l="0" t="0" r="0" b="0"/>
+            <wp:docPr id="3" name="Bilde 3" descr="Wireframes/Login.png"/>
+            <wp:cNvGraphicFramePr>
+              <a:graphicFrameLocks xmlns:a="http://schemas.openxmlformats.org/drawingml/2006/main" noChangeAspect="1"/>
+            </wp:cNvGraphicFramePr>
+            <a:graphic xmlns:a="http://schemas.openxmlformats.org/drawingml/2006/main">
+              <a:graphicData uri="http://schemas.openxmlformats.org/drawingml/2006/picture">
+                <pic:pic xmlns:pic="http://schemas.openxmlformats.org/drawingml/2006/picture">
+                  <pic:nvPicPr>
+                    <pic:cNvPr id="0" name="Picture 3" descr="Wireframes/Login.png"/>
+                    <pic:cNvPicPr>
+                      <a:picLocks noChangeAspect="1" noChangeArrowheads="1"/>
+                    </pic:cNvPicPr>
+                  </pic:nvPicPr>
+                  <pic:blipFill>
+                    <a:blip r:embed="rId8" cstate="print">
+                      <a:extLst>
+                        <a:ext uri="{28A0092B-C50C-407E-A947-70E740481C1C}">
+                          <a14:useLocalDpi xmlns:a14="http://schemas.microsoft.com/office/drawing/2010/main" val="0"/>
+                        </a:ext>
+                      </a:extLst>
+                    </a:blip>
+                    <a:srcRect/>
+                    <a:stretch>
+                      <a:fillRect/>
+                    </a:stretch>
+                  </pic:blipFill>
+                  <pic:spPr bwMode="auto">
+                    <a:xfrm>
+                      <a:off x="0" y="0"/>
+                      <a:ext cx="2061990" cy="3438069"/>
+                    </a:xfrm>
+                    <a:prstGeom prst="rect">
+                      <a:avLst/>
+                    </a:prstGeom>
+                    <a:noFill/>
+                    <a:ln>
+                      <a:noFill/>
+                    </a:ln>
+                  </pic:spPr>
+                </pic:pic>
+              </a:graphicData>
+            </a:graphic>
+          </wp:inline>
+        </w:drawing>
+      </w:r>
+    </w:p>
+    <w:p>
+      <w:pPr>
+        <w:rPr>
+          <w:lang w:val="nb-NO"/>
+        </w:rPr>
+      </w:pPr>
+      <w:r>
+        <w:rPr>
+          <w:lang w:val="nb-NO"/>
+        </w:rPr>
+        <w:t xml:space="preserve">         Artikkelvisning</w:t>
+      </w:r>
+      <w:r>
+        <w:rPr>
+          <w:lang w:val="nb-NO"/>
+        </w:rPr>
+        <w:tab/>
+      </w:r>
+      <w:r>
+        <w:rPr>
+          <w:lang w:val="nb-NO"/>
+        </w:rPr>
+        <w:tab/>
+        <w:t xml:space="preserve">   Logg inn-side</w:t>
+      </w:r>
+    </w:p>
+    <w:p>
+      <w:pPr>
+        <w:rPr>
+          <w:lang w:val="nb-NO"/>
+        </w:rPr>
+      </w:pPr>
+      <w:r>
+        <w:rPr>
+          <w:noProof/>
+          <w:lang w:val="nb-NO" w:eastAsia="nb-NO"/>
+        </w:rPr>
+        <w:drawing>
+          <wp:inline distT="0" distB="0" distL="0" distR="0" wp14:anchorId="6FEACB39" wp14:editId="46C190BB">
+            <wp:extent cx="1869644" cy="3453106"/>
+            <wp:effectExtent l="0" t="0" r="0" b="0"/>
+            <wp:docPr id="4" name="Bilde 4" descr="Wireframes/MainPage.png"/>
+            <wp:cNvGraphicFramePr>
+              <a:graphicFrameLocks xmlns:a="http://schemas.openxmlformats.org/drawingml/2006/main" noChangeAspect="1"/>
+            </wp:cNvGraphicFramePr>
+            <a:graphic xmlns:a="http://schemas.openxmlformats.org/drawingml/2006/main">
+              <a:graphicData uri="http://schemas.openxmlformats.org/drawingml/2006/picture">
+                <pic:pic xmlns:pic="http://schemas.openxmlformats.org/drawingml/2006/picture">
+                  <pic:nvPicPr>
+                    <pic:cNvPr id="0" name="Picture 4" descr="Wireframes/MainPage.png"/>
+                    <pic:cNvPicPr>
+                      <a:picLocks noChangeAspect="1" noChangeArrowheads="1"/>
+                    </pic:cNvPicPr>
+                  </pic:nvPicPr>
+                  <pic:blipFill>
+                    <a:blip r:embed="rId9">
+                      <a:extLst>
+                        <a:ext uri="{28A0092B-C50C-407E-A947-70E740481C1C}">
+                          <a14:useLocalDpi xmlns:a14="http://schemas.microsoft.com/office/drawing/2010/main" val="0"/>
+                        </a:ext>
+                      </a:extLst>
+                    </a:blip>
+                    <a:srcRect/>
+                    <a:stretch>
+                      <a:fillRect/>
+                    </a:stretch>
+                  </pic:blipFill>
+                  <pic:spPr bwMode="auto">
+                    <a:xfrm>
+                      <a:off x="0" y="0"/>
+                      <a:ext cx="1911224" cy="3529901"/>
+                    </a:xfrm>
+                    <a:prstGeom prst="rect">
+                      <a:avLst/>
+                    </a:prstGeom>
+                    <a:noFill/>
+                    <a:ln>
+                      <a:noFill/>
+                    </a:ln>
+                  </pic:spPr>
+                </pic:pic>
+              </a:graphicData>
+            </a:graphic>
+          </wp:inline>
+        </w:drawing>
+      </w:r>
+      <w:r>
+        <w:rPr>
+          <w:noProof/>
+          <w:lang w:val="nb-NO" w:eastAsia="nb-NO"/>
+        </w:rPr>
+        <w:drawing>
+          <wp:inline distT="0" distB="0" distL="0" distR="0" wp14:anchorId="0CFE6C97" wp14:editId="6A6DB627">
+            <wp:extent cx="2082847" cy="3489768"/>
+            <wp:effectExtent l="0" t="0" r="0" b="0"/>
+            <wp:docPr id="5" name="Bilde 5" descr="Wireframes/Registrer.png"/>
+            <wp:cNvGraphicFramePr>
+              <a:graphicFrameLocks xmlns:a="http://schemas.openxmlformats.org/drawingml/2006/main" noChangeAspect="1"/>
+            </wp:cNvGraphicFramePr>
+            <a:graphic xmlns:a="http://schemas.openxmlformats.org/drawingml/2006/main">
+              <a:graphicData uri="http://schemas.openxmlformats.org/drawingml/2006/picture">
+                <pic:pic xmlns:pic="http://schemas.openxmlformats.org/drawingml/2006/picture">
+                  <pic:nvPicPr>
+                    <pic:cNvPr id="0" name="Picture 5" descr="Wireframes/Registrer.png"/>
+                    <pic:cNvPicPr>
+                      <a:picLocks noChangeAspect="1" noChangeArrowheads="1"/>
+                    </pic:cNvPicPr>
+                  </pic:nvPicPr>
+                  <pic:blipFill>
+                    <a:blip r:embed="rId10">
+                      <a:extLst>
+                        <a:ext uri="{28A0092B-C50C-407E-A947-70E740481C1C}">
+                          <a14:useLocalDpi xmlns:a14="http://schemas.microsoft.com/office/drawing/2010/main" val="0"/>
+                        </a:ext>
+                      </a:extLst>
+                    </a:blip>
+                    <a:srcRect/>
+                    <a:stretch>
+                      <a:fillRect/>
+                    </a:stretch>
+                  </pic:blipFill>
+                  <pic:spPr bwMode="auto">
+                    <a:xfrm>
+                      <a:off x="0" y="0"/>
+                      <a:ext cx="2103483" cy="3524342"/>
+                    </a:xfrm>
+                    <a:prstGeom prst="rect">
+                      <a:avLst/>
+                    </a:prstGeom>
+                    <a:noFill/>
+                    <a:ln>
+                      <a:noFill/>
+                    </a:ln>
+                  </pic:spPr>
+                </pic:pic>
+              </a:graphicData>
+            </a:graphic>
+          </wp:inline>
+        </w:drawing>
+      </w:r>
+    </w:p>
+    <w:p>
+      <w:pPr>
+        <w:rPr>
+          <w:lang w:val="nb-NO"/>
+        </w:rPr>
+      </w:pPr>
+      <w:r>
+        <w:rPr>
+          <w:lang w:val="nb-NO"/>
+        </w:rPr>
+        <w:t xml:space="preserve">            Hovedside</w:t>
+      </w:r>
+      <w:r>
+        <w:rPr>
+          <w:lang w:val="nb-NO"/>
+        </w:rPr>
+        <w:tab/>
+      </w:r>
+      <w:r>
+        <w:rPr>
+          <w:lang w:val="nb-NO"/>
+        </w:rPr>
+        <w:tab/>
+        <w:t xml:space="preserve">        Registrering av bruker</w:t>
+      </w:r>
+    </w:p>
+    <w:p>
+      <w:pPr>
+        <w:pStyle w:val="Dato"/>
+        <w:jc w:val="center"/>
+        <w:rPr>
+          <w:lang w:val="nb-NO"/>
+        </w:rPr>
+      </w:pPr>
+      <w:r>
+        <w:rPr>
+          <w:lang w:val="nb-NO"/>
+        </w:rPr>
+        <w:lastRenderedPageBreak/>
+        <w:t>Dette prosjektet blir utarbeidet av:</w:t>
+      </w:r>
+    </w:p>
+    <w:p>
+      <w:pPr>
+        <w:pStyle w:val="Overskrift1"/>
+        <w:pBdr>
+          <w:bottom w:val="none" w:sz="0" w:space="0" w:color="auto"/>
+        </w:pBdr>
+        <w:rPr>
+          <w:lang w:val="nb-NO"/>
+        </w:rPr>
+      </w:pPr>
+    </w:p>
+    <w:p>
+      <w:pPr>
+        <w:pStyle w:val="Overskrift3"/>
+        <w:jc w:val="center"/>
+        <w:rPr>
+          <w:lang w:val="nb-NO"/>
+        </w:rPr>
+      </w:pPr>
+      <w:r>
+        <w:rPr>
+          <w:lang w:val="nb-NO"/>
+        </w:rPr>
+        <w:t>Sindre Sjøholt</w:t>
       </w:r>
       <w:bookmarkStart w:id="0" w:name="_GoBack"/>
       <w:bookmarkEnd w:id="0"/>
     </w:p>
     <w:p>
       <w:pPr>
-        <w:rPr>
-          <w:lang w:val="nb-NO"/>
-        </w:rPr>
-      </w:pPr>
+        <w:pStyle w:val="Overskrift3"/>
+        <w:jc w:val="center"/>
+        <w:rPr>
+          <w:lang w:val="nb-NO"/>
+        </w:rPr>
+      </w:pPr>
+      <w:r>
+        <w:rPr>
+          <w:lang w:val="nb-NO"/>
+        </w:rPr>
+        <w:t xml:space="preserve">Thomas Robert </w:t>
+      </w:r>
+      <w:proofErr w:type="spellStart"/>
+      <w:r>
+        <w:rPr>
+          <w:lang w:val="nb-NO"/>
+        </w:rPr>
+        <w:t>Tennøy</w:t>
+      </w:r>
+      <w:proofErr w:type="spellEnd"/>
+    </w:p>
+    <w:p>
+      <w:pPr>
+        <w:pStyle w:val="Overskrift3"/>
+        <w:jc w:val="center"/>
+        <w:rPr>
+          <w:lang w:val="nb-NO"/>
+        </w:rPr>
+      </w:pPr>
+      <w:r>
+        <w:rPr>
+          <w:lang w:val="nb-NO"/>
+        </w:rPr>
+        <w:t>Fredrik Mikael Valderhaug</w:t>
+      </w:r>
+    </w:p>
+    <w:p>
+      <w:pPr>
+        <w:pStyle w:val="Overskrift3"/>
+        <w:jc w:val="center"/>
+        <w:rPr>
+          <w:lang w:val="nb-NO"/>
+        </w:rPr>
+      </w:pPr>
+      <w:r>
+        <w:rPr>
+          <w:lang w:val="nb-NO"/>
+        </w:rPr>
+        <w:t>Gaute Hjellbakk Pettersen</w:t>
+      </w:r>
     </w:p>
     <w:sectPr>
-      <w:footerReference w:type="default" r:id="rId7"/>
+      <w:footerReference w:type="default" r:id="rId11"/>
       <w:pgSz w:w="11907" w:h="16839" w:code="9"/>
       <w:pgMar w:top="994" w:right="2174" w:bottom="1771" w:left="1483" w:header="432" w:footer="763" w:gutter="0"/>
       <w:cols w:space="720"/>
@@ -1056,7 +1568,6 @@
     <w:next w:val="Normal"/>
     <w:link w:val="Overskrift3Tegn"/>
     <w:uiPriority w:val="9"/>
-    <w:semiHidden/>
     <w:unhideWhenUsed/>
     <w:qFormat/>
     <w:pPr>
@@ -1612,7 +2123,6 @@
     <w:basedOn w:val="Standardskriftforavsnitt"/>
     <w:link w:val="Overskrift3"/>
     <w:uiPriority w:val="9"/>
-    <w:semiHidden/>
     <w:rPr>
       <w:rFonts w:asciiTheme="majorHAnsi" w:eastAsiaTheme="majorEastAsia" w:hAnsiTheme="majorHAnsi" w:cstheme="majorBidi"/>
       <w:b/>

</xml_diff>

<commit_message>
Oppdatert Prosjektbeskrivelse (doc & pdf)
</commit_message>
<xml_diff>
--- a/Prosjektbeskrivelse.docx
+++ b/Prosjektbeskrivelse.docx
@@ -99,6 +99,40 @@
               <w:t>ID303911 Mobile &amp; Distribuerte Applikasjoner</w:t>
             </w:r>
           </w:p>
+          <w:p>
+            <w:pPr>
+              <w:pStyle w:val="Undertittel"/>
+              <w:rPr>
+                <w:sz w:val="20"/>
+                <w:szCs w:val="20"/>
+                <w:lang w:val="nb-NO"/>
+              </w:rPr>
+            </w:pPr>
+            <w:r>
+              <w:rPr>
+                <w:sz w:val="20"/>
+                <w:szCs w:val="20"/>
+                <w:lang w:val="nb-NO"/>
+              </w:rPr>
+              <w:br/>
+            </w:r>
+            <w:r>
+              <w:rPr>
+                <w:sz w:val="20"/>
+                <w:szCs w:val="20"/>
+                <w:lang w:val="nb-NO"/>
+              </w:rPr>
+              <w:t>Sindre Sjøholt</w:t>
+            </w:r>
+            <w:r>
+              <w:rPr>
+                <w:sz w:val="20"/>
+                <w:szCs w:val="20"/>
+                <w:lang w:val="nb-NO"/>
+              </w:rPr>
+              <w:t>, Thomas Robert Tennøy, Fredrik Mikael Valderhaug &amp; Gaute Hjellbakk Pettersen</w:t>
+            </w:r>
+          </w:p>
         </w:tc>
       </w:tr>
     </w:tbl>
@@ -158,48 +192,20 @@
         <w:rPr>
           <w:lang w:val="nb-NO"/>
         </w:rPr>
-        <w:t xml:space="preserve">om til en </w:t>
-      </w:r>
-      <w:proofErr w:type="spellStart"/>
-      <w:r>
-        <w:rPr>
-          <w:lang w:val="nb-NO"/>
-        </w:rPr>
-        <w:t>app</w:t>
-      </w:r>
-      <w:proofErr w:type="spellEnd"/>
-      <w:r>
-        <w:rPr>
-          <w:lang w:val="nb-NO"/>
-        </w:rPr>
-        <w:t xml:space="preserve">-løsning, med tilhørende server for datahåndtering. </w:t>
-      </w:r>
-    </w:p>
-    <w:p>
-      <w:pPr>
-        <w:rPr>
-          <w:lang w:val="nb-NO"/>
-        </w:rPr>
-      </w:pPr>
-      <w:r>
-        <w:rPr>
-          <w:lang w:val="nb-NO"/>
-        </w:rPr>
-        <w:t xml:space="preserve">Vi vil forsøke å sette opp en REST-basert serverløsning ved hjelp av </w:t>
-      </w:r>
-      <w:proofErr w:type="spellStart"/>
-      <w:r>
-        <w:rPr>
-          <w:lang w:val="nb-NO"/>
-        </w:rPr>
-        <w:t>JAX</w:t>
-      </w:r>
-      <w:proofErr w:type="spellEnd"/>
-      <w:r>
-        <w:rPr>
-          <w:lang w:val="nb-NO"/>
-        </w:rPr>
-        <w:t>-RS</w:t>
+        <w:t xml:space="preserve">om til en app-løsning, med tilhørende server for datahåndtering. </w:t>
+      </w:r>
+    </w:p>
+    <w:p>
+      <w:pPr>
+        <w:rPr>
+          <w:lang w:val="nb-NO"/>
+        </w:rPr>
+      </w:pPr>
+      <w:r>
+        <w:rPr>
+          <w:lang w:val="nb-NO"/>
+        </w:rPr>
+        <w:t>Vi vil forsøke å sette opp en REST-basert serverløsning ved hjelp av JAX-RS</w:t>
       </w:r>
       <w:r>
         <w:rPr>
@@ -214,7 +220,6 @@
           <w:lang w:val="nb-NO"/>
         </w:rPr>
       </w:pPr>
-      <w:proofErr w:type="spellStart"/>
       <w:r>
         <w:rPr>
           <w:lang w:val="nb-NO"/>
@@ -231,14 +236,7 @@
         <w:rPr>
           <w:lang w:val="nb-NO"/>
         </w:rPr>
-        <w:t>en</w:t>
-      </w:r>
-      <w:proofErr w:type="spellEnd"/>
-      <w:r>
-        <w:rPr>
-          <w:lang w:val="nb-NO"/>
-        </w:rPr>
-        <w:t xml:space="preserve"> vil bli satt opp som en abonnement-tjeneste, der du må være en registrert bruker for å få tilgang til innholdet. </w:t>
+        <w:t xml:space="preserve">en vil bli satt opp som en abonnement-tjeneste, der du må være en registrert bruker for å få tilgang til innholdet. </w:t>
       </w:r>
       <w:r>
         <w:rPr>
@@ -269,21 +267,7 @@
         <w:rPr>
           <w:lang w:val="nb-NO"/>
         </w:rPr>
-        <w:t xml:space="preserve">, vil hovedsiden dukke opp. Hovedsiden vil vise en liten smakebit av nyhetsartiklene, som det er mulig å klikke seg videre inn på for å få opp hele (altså som en vanlig </w:t>
-      </w:r>
-      <w:proofErr w:type="spellStart"/>
-      <w:r>
-        <w:rPr>
-          <w:lang w:val="nb-NO"/>
-        </w:rPr>
-        <w:t>nyhetsapp</w:t>
-      </w:r>
-      <w:proofErr w:type="spellEnd"/>
-      <w:r>
-        <w:rPr>
-          <w:lang w:val="nb-NO"/>
-        </w:rPr>
-        <w:t>…)</w:t>
+        <w:t>, vil hovedsiden dukke opp. Hovedsiden vil vise en liten smakebit av nyhetsartiklene, som det er mulig å klikke seg videre inn på for å få opp hele (altså som en vanlig nyhetsapp…)</w:t>
       </w:r>
     </w:p>
     <w:p>
@@ -694,6 +678,102 @@
     </w:p>
     <w:p>
       <w:pPr>
+        <w:rPr>
+          <w:lang w:val="nb-NO"/>
+        </w:rPr>
+      </w:pPr>
+      <w:r>
+        <w:rPr>
+          <w:lang w:val="nb-NO"/>
+        </w:rPr>
+        <w:lastRenderedPageBreak/>
+        <w:t>Dette prosjektet vil bli publisert via GitHub, og repositoriet finnes her:</w:t>
+      </w:r>
+      <w:r>
+        <w:rPr>
+          <w:lang w:val="nb-NO"/>
+        </w:rPr>
+        <w:br/>
+      </w:r>
+      <w:hyperlink r:id="rId11" w:history="1">
+        <w:r>
+          <w:rPr>
+            <w:rStyle w:val="Hyperkobling"/>
+            <w:lang w:val="nb-NO"/>
+          </w:rPr>
+          <w:t>https://github.com/sjoholt/Prosjektoppgave-Android</w:t>
+        </w:r>
+      </w:hyperlink>
+      <w:r>
+        <w:rPr>
+          <w:lang w:val="nb-NO"/>
+        </w:rPr>
+        <w:t xml:space="preserve">  </w:t>
+      </w:r>
+    </w:p>
+    <w:p>
+      <w:pPr>
+        <w:rPr>
+          <w:lang w:val="nb-NO"/>
+        </w:rPr>
+      </w:pPr>
+      <w:r>
+        <w:rPr>
+          <w:lang w:val="nb-NO"/>
+        </w:rPr>
+        <w:t>Vi vil også benytte oss av Issues-funksjonen i GitHub til å lage arbeidsliste og oppgaver underveis som de dukker opp.</w:t>
+      </w:r>
+      <w:bookmarkStart w:id="0" w:name="_GoBack"/>
+      <w:bookmarkEnd w:id="0"/>
+      <w:r>
+        <w:rPr>
+          <w:lang w:val="nb-NO"/>
+        </w:rPr>
+        <w:br/>
+      </w:r>
+      <w:r>
+        <w:rPr>
+          <w:lang w:val="nb-NO"/>
+        </w:rPr>
+        <w:br/>
+        <w:t>Siden dette prosjektet skal utføres i gruppe, og hver enkelt i teorien skal legge omtrent like mye arbeid i dette, skal vi prøve å få til dette med tanke på hvem som gjør hva, og hvem som commit’</w:t>
+      </w:r>
+      <w:r>
+        <w:rPr>
+          <w:lang w:val="nb-NO"/>
+        </w:rPr>
+        <w:t>er/pusher til Git. Siden vi sikkert kommer til å jobbe en del i par/gruppe, kan dette ende opp litt skjevt – noe vi skal prøve å unngå…</w:t>
+      </w:r>
+    </w:p>
+    <w:p>
+      <w:pPr>
+        <w:rPr>
+          <w:lang w:val="nb-NO"/>
+        </w:rPr>
+      </w:pPr>
+    </w:p>
+    <w:p>
+      <w:pPr>
+        <w:rPr>
+          <w:lang w:val="nb-NO"/>
+        </w:rPr>
+      </w:pPr>
+      <w:r>
+        <w:rPr>
+          <w:lang w:val="nb-NO"/>
+        </w:rPr>
+        <w:t>PS. Dette er en foreløpig plan på applikasjon. Endringer kan forekomme!</w:t>
+      </w:r>
+    </w:p>
+    <w:p>
+      <w:pPr>
+        <w:rPr>
+          <w:lang w:val="nb-NO"/>
+        </w:rPr>
+      </w:pPr>
+    </w:p>
+    <w:p>
+      <w:pPr>
         <w:pStyle w:val="Dato"/>
         <w:jc w:val="center"/>
         <w:rPr>
@@ -704,7 +784,6 @@
         <w:rPr>
           <w:lang w:val="nb-NO"/>
         </w:rPr>
-        <w:lastRenderedPageBreak/>
         <w:t>Dette prosjektet blir utarbeidet av:</w:t>
       </w:r>
     </w:p>
@@ -733,8 +812,6 @@
         </w:rPr>
         <w:t>Sindre Sjøholt</w:t>
       </w:r>
-      <w:bookmarkStart w:id="0" w:name="_GoBack"/>
-      <w:bookmarkEnd w:id="0"/>
     </w:p>
     <w:p>
       <w:pPr>
@@ -748,16 +825,8 @@
         <w:rPr>
           <w:lang w:val="nb-NO"/>
         </w:rPr>
-        <w:t xml:space="preserve">Thomas Robert </w:t>
-      </w:r>
-      <w:proofErr w:type="spellStart"/>
-      <w:r>
-        <w:rPr>
-          <w:lang w:val="nb-NO"/>
-        </w:rPr>
-        <w:t>Tennøy</w:t>
-      </w:r>
-      <w:proofErr w:type="spellEnd"/>
+        <w:t>Thomas Robert Tennøy</w:t>
+      </w:r>
     </w:p>
     <w:p>
       <w:pPr>
@@ -790,7 +859,7 @@
       </w:r>
     </w:p>
     <w:sectPr>
-      <w:footerReference w:type="default" r:id="rId11"/>
+      <w:footerReference w:type="default" r:id="rId12"/>
       <w:pgSz w:w="11907" w:h="16839" w:code="9"/>
       <w:pgMar w:top="994" w:right="2174" w:bottom="1771" w:left="1483" w:header="432" w:footer="763" w:gutter="0"/>
       <w:cols w:space="720"/>
@@ -859,7 +928,7 @@
           <w:rPr>
             <w:noProof/>
           </w:rPr>
-          <w:t>2</w:t>
+          <w:t>3</w:t>
         </w:r>
         <w:r>
           <w:rPr>
@@ -2204,6 +2273,17 @@
       <w:szCs w:val="21"/>
     </w:rPr>
   </w:style>
+  <w:style w:type="character" w:styleId="Hyperkobling">
+    <w:name w:val="Hyperlink"/>
+    <w:basedOn w:val="Standardskriftforavsnitt"/>
+    <w:uiPriority w:val="99"/>
+    <w:unhideWhenUsed/>
+    <w:rsid w:val="007C43D8"/>
+    <w:rPr>
+      <w:color w:val="36A3B8" w:themeColor="hyperlink"/>
+      <w:u w:val="single"/>
+    </w:rPr>
+  </w:style>
 </w:styles>
 </file>
 

</xml_diff>